<commit_message>
Reviewing and Quality Guide updated
</commit_message>
<xml_diff>
--- a/Documentation/DocumentationWordFiles/Reviewing_and_Quality.docx
+++ b/Documentation/DocumentationWordFiles/Reviewing_and_Quality.docx
@@ -1,6 +1,6 @@
 
 <file path=word/document.xml><?xml version="1.0" encoding="utf-8"?>
-<w:document xmlns:wpc="http://schemas.microsoft.com/office/word/2010/wordprocessingCanvas" xmlns:cx="http://schemas.microsoft.com/office/drawing/2014/chartex" xmlns:cx1="http://schemas.microsoft.com/office/drawing/2015/9/8/chartex" xmlns:mc="http://schemas.openxmlformats.org/markup-compatibility/2006" xmlns:o="urn:schemas-microsoft-com:office:office" xmlns:r="http://schemas.openxmlformats.org/officeDocument/2006/relationships" xmlns:m="http://schemas.openxmlformats.org/officeDocument/2006/math" xmlns:v="urn:schemas-microsoft-com:vml" xmlns:wp14="http://schemas.microsoft.com/office/word/2010/wordprocessingDrawing" xmlns:wp="http://schemas.openxmlformats.org/drawingml/2006/wordprocessingDrawing" xmlns:w10="urn:schemas-microsoft-com:office:word" xmlns:w="http://schemas.openxmlformats.org/wordprocessingml/2006/main" xmlns:w14="http://schemas.microsoft.com/office/word/2010/wordml" xmlns:w15="http://schemas.microsoft.com/office/word/2012/wordml" xmlns:w16se="http://schemas.microsoft.com/office/word/2015/wordml/symex" xmlns:wpg="http://schemas.microsoft.com/office/word/2010/wordprocessingGroup" xmlns:wpi="http://schemas.microsoft.com/office/word/2010/wordprocessingInk" xmlns:wne="http://schemas.microsoft.com/office/word/2006/wordml" xmlns:wps="http://schemas.microsoft.com/office/word/2010/wordprocessingShape" mc:Ignorable="w14 w15 w16se wp14">
+<w:document xmlns:wpc="http://schemas.microsoft.com/office/word/2010/wordprocessingCanvas" xmlns:cx="http://schemas.microsoft.com/office/drawing/2014/chartex" xmlns:cx1="http://schemas.microsoft.com/office/drawing/2015/9/8/chartex" xmlns:cx2="http://schemas.microsoft.com/office/drawing/2015/10/21/chartex" xmlns:mc="http://schemas.openxmlformats.org/markup-compatibility/2006" xmlns:o="urn:schemas-microsoft-com:office:office" xmlns:r="http://schemas.openxmlformats.org/officeDocument/2006/relationships" xmlns:m="http://schemas.openxmlformats.org/officeDocument/2006/math" xmlns:v="urn:schemas-microsoft-com:vml" xmlns:wp14="http://schemas.microsoft.com/office/word/2010/wordprocessingDrawing" xmlns:wp="http://schemas.openxmlformats.org/drawingml/2006/wordprocessingDrawing" xmlns:w10="urn:schemas-microsoft-com:office:word" xmlns:w="http://schemas.openxmlformats.org/wordprocessingml/2006/main" xmlns:w14="http://schemas.microsoft.com/office/word/2010/wordml" xmlns:w15="http://schemas.microsoft.com/office/word/2012/wordml" xmlns:w16se="http://schemas.microsoft.com/office/word/2015/wordml/symex" xmlns:wpg="http://schemas.microsoft.com/office/word/2010/wordprocessingGroup" xmlns:wpi="http://schemas.microsoft.com/office/word/2010/wordprocessingInk" xmlns:wne="http://schemas.microsoft.com/office/word/2006/wordml" xmlns:wps="http://schemas.microsoft.com/office/word/2010/wordprocessingShape" mc:Ignorable="w14 w15 w16se wp14">
   <w:body>
     <w:p>
       <w:pPr>
@@ -83,13 +83,7 @@
           <w:rFonts w:ascii="Courier New" w:hAnsi="Courier New"/>
         </w:rPr>
         <w:tab/>
-        <w:t xml:space="preserve">The </w:t>
-      </w:r>
-      <w:r>
-        <w:rPr>
-          <w:rFonts w:ascii="Courier New" w:hAnsi="Courier New"/>
-        </w:rPr>
-        <w:t>general structure our group will follow in order to ensure that documents are reviewed is as follows:</w:t>
+        <w:t>The general structure our group will follow in order to ensure that documents are reviewed is as follows:</w:t>
       </w:r>
     </w:p>
     <w:p>
@@ -138,22 +132,8 @@
         <w:rPr>
           <w:rFonts w:ascii="Courier New" w:hAnsi="Courier New"/>
         </w:rPr>
-        <w:t xml:space="preserve"> and read the work. Each remaining member will write u</w:t>
-      </w:r>
-      <w:r>
-        <w:rPr>
-          <w:rFonts w:ascii="Courier New" w:hAnsi="Courier New"/>
-        </w:rPr>
-        <w:t xml:space="preserve">p a short, and concise entry in the relevant Issue regarding what improvements could be made, and overall constructive criticism. At the following meeting, the piece of work and notes will be discussed openly between group members and any changes that are </w:t>
-      </w:r>
-      <w:r>
-        <w:rPr>
-          <w:rFonts w:ascii="Courier New" w:hAnsi="Courier New"/>
-        </w:rPr>
-        <w:t xml:space="preserve">agreed on will be made. This method ensures that all pieces of work are not only to a high standard, but incorporate all </w:t>
-      </w:r>
-      <w:bookmarkStart w:id="0" w:name="_GoBack"/>
-      <w:bookmarkEnd w:id="0"/>
+        <w:t xml:space="preserve"> and read the work. Each remaining member will write up a short, and concise entry in the relevant Issue regarding what improvements could be made, and overall constructive criticism. At the following meeting, the piece of work and notes will be discussed openly between group members and any changes that are agreed on will be made. This method ensures that all pieces of work are not only to a high standard, but incorporate all </w:t>
+      </w:r>
       <w:r>
         <w:rPr>
           <w:rFonts w:ascii="Courier New" w:hAnsi="Courier New"/>
@@ -220,13 +200,7 @@
           <w:rFonts w:ascii="Courier New" w:hAnsi="Courier New"/>
         </w:rPr>
         <w:tab/>
-        <w:t>To indicate that a file has b</w:t>
-      </w:r>
-      <w:r>
-        <w:rPr>
-          <w:rFonts w:ascii="Courier New" w:hAnsi="Courier New"/>
-        </w:rPr>
-        <w:t xml:space="preserve">een submitted and that the reviewing process has taken place, we will use the Issue and History features of </w:t>
+        <w:t xml:space="preserve">To indicate that a file has been submitted and that the reviewing process has taken place, we will use the Issue and History features of </w:t>
       </w:r>
       <w:proofErr w:type="spellStart"/>
       <w:r>
@@ -240,13 +214,7 @@
         <w:rPr>
           <w:rFonts w:ascii="Courier New" w:hAnsi="Courier New"/>
         </w:rPr>
-        <w:t>. With these we will be able to monitor how many versions of a file exist, what the latest version contains and whether or not it is the final</w:t>
-      </w:r>
-      <w:r>
-        <w:rPr>
-          <w:rFonts w:ascii="Courier New" w:hAnsi="Courier New"/>
-        </w:rPr>
-        <w:t xml:space="preserve"> version ready for submission.  </w:t>
+        <w:t xml:space="preserve">. With these we will be able to monitor how many versions of a file exist, what the latest version contains and whether or not it is the final version ready for submission.  </w:t>
       </w:r>
     </w:p>
     <w:p>
@@ -290,13 +258,7 @@
           <w:rFonts w:ascii="Courier New" w:hAnsi="Courier New"/>
         </w:rPr>
         <w:tab/>
-        <w:t>As mentioned, quality assurance will be enforced by a general structure put in place by the group. It will consist of reviewing each piece of work by every other member of the group (not including the a</w:t>
-      </w:r>
-      <w:r>
-        <w:rPr>
-          <w:rFonts w:ascii="Courier New" w:hAnsi="Courier New"/>
-        </w:rPr>
-        <w:t xml:space="preserve">uthor), and writing notes for improvement and constructive criticism. From there all notes of improvement will be implemented by the original author and the piece will be uploaded to </w:t>
+        <w:t xml:space="preserve">As mentioned, quality assurance will be enforced by a general structure put in place by the group. It will consist of reviewing each piece of work by every other member of the group (not including the author), and writing notes for improvement and constructive criticism. From there all notes of improvement will be implemented by the original author and the piece will be uploaded to </w:t>
       </w:r>
       <w:proofErr w:type="spellStart"/>
       <w:r>
@@ -310,32 +272,62 @@
         <w:rPr>
           <w:rFonts w:ascii="Courier New" w:hAnsi="Courier New"/>
         </w:rPr>
-        <w:t xml:space="preserve"> once more. This process will repeat until the group are satisfied </w:t>
-      </w:r>
-      <w:r>
-        <w:rPr>
-          <w:rFonts w:ascii="Courier New" w:hAnsi="Courier New"/>
-        </w:rPr>
-        <w:t>with the quality of the work.</w:t>
-      </w:r>
-    </w:p>
-    <w:p>
-      <w:pPr>
-        <w:rPr>
-          <w:rFonts w:ascii="Courier New" w:hAnsi="Courier New"/>
-        </w:rPr>
-      </w:pPr>
-    </w:p>
-    <w:p>
-      <w:pPr>
-        <w:rPr>
-          <w:rFonts w:ascii="Courier New" w:hAnsi="Courier New"/>
-        </w:rPr>
-      </w:pPr>
-      <w:r>
-        <w:rPr>
-          <w:rFonts w:ascii="Courier New" w:hAnsi="Courier New"/>
-        </w:rPr>
+        <w:t xml:space="preserve"> once more. This process will repeat until the group are satisfied with the quality of the work.</w:t>
+      </w:r>
+    </w:p>
+    <w:p>
+      <w:pPr>
+        <w:rPr>
+          <w:rFonts w:ascii="Courier New" w:hAnsi="Courier New"/>
+        </w:rPr>
+      </w:pPr>
+    </w:p>
+    <w:p>
+      <w:pPr>
+        <w:rPr>
+          <w:rFonts w:ascii="Courier New" w:hAnsi="Courier New"/>
+        </w:rPr>
+      </w:pPr>
+    </w:p>
+    <w:p>
+      <w:pPr>
+        <w:rPr>
+          <w:rFonts w:ascii="Courier New" w:hAnsi="Courier New"/>
+        </w:rPr>
+      </w:pPr>
+    </w:p>
+    <w:p>
+      <w:pPr>
+        <w:rPr>
+          <w:rFonts w:ascii="Courier New" w:hAnsi="Courier New"/>
+        </w:rPr>
+      </w:pPr>
+    </w:p>
+    <w:p>
+      <w:pPr>
+        <w:rPr>
+          <w:rFonts w:ascii="Courier New" w:hAnsi="Courier New"/>
+        </w:rPr>
+      </w:pPr>
+    </w:p>
+    <w:p>
+      <w:pPr>
+        <w:rPr>
+          <w:rFonts w:ascii="Courier New" w:hAnsi="Courier New"/>
+        </w:rPr>
+      </w:pPr>
+    </w:p>
+    <w:p>
+      <w:pPr>
+        <w:rPr>
+          <w:rFonts w:ascii="Courier New" w:hAnsi="Courier New"/>
+        </w:rPr>
+      </w:pPr>
+      <w:r>
+        <w:rPr>
+          <w:rFonts w:ascii="Courier New" w:hAnsi="Courier New"/>
+        </w:rPr>
+        <w:lastRenderedPageBreak/>
         <w:tab/>
         <w:t>To ensure the quality of the groups work is at its best, we will all follow a few general guidelines when producing work. These include:</w:t>
       </w:r>
@@ -371,7 +363,6 @@
         <w:rPr>
           <w:rFonts w:ascii="Courier New" w:hAnsi="Courier New"/>
         </w:rPr>
-        <w:lastRenderedPageBreak/>
         <w:t>Using the font 'Courier New'.</w:t>
       </w:r>
     </w:p>
@@ -389,13 +380,7 @@
         <w:rPr>
           <w:rFonts w:ascii="Courier New" w:hAnsi="Courier New"/>
         </w:rPr>
-        <w:t>Using a font s</w:t>
-      </w:r>
-      <w:r>
-        <w:rPr>
-          <w:rFonts w:ascii="Courier New" w:hAnsi="Courier New"/>
-        </w:rPr>
-        <w:t>ize of 12.</w:t>
+        <w:t>Using a font size of 12.</w:t>
       </w:r>
     </w:p>
     <w:p>
@@ -493,72 +478,113 @@
     <w:p>
       <w:pPr>
         <w:rPr>
+          <w:rFonts w:ascii="Courier New" w:hAnsi="Courier New"/>
+        </w:rPr>
+      </w:pPr>
+      <w:r>
+        <w:rPr>
+          <w:rFonts w:ascii="Courier New" w:hAnsi="Courier New"/>
+        </w:rPr>
+        <w:t>-: Further</w:t>
+      </w:r>
+      <w:r>
+        <w:rPr>
           <w:rFonts w:ascii="Courier New" w:hAnsi="Courier New" w:hint="eastAsia"/>
         </w:rPr>
-      </w:pPr>
-      <w:r>
-        <w:rPr>
-          <w:rFonts w:ascii="Courier New" w:hAnsi="Courier New"/>
-        </w:rPr>
-        <w:t>-: Further</w:t>
-      </w:r>
+        <w:t xml:space="preserve"> Notes on Code</w:t>
+      </w:r>
+    </w:p>
+    <w:p>
+      <w:pPr>
+        <w:rPr>
+          <w:rFonts w:ascii="Courier New" w:hAnsi="Courier New"/>
+        </w:rPr>
+      </w:pPr>
+    </w:p>
+    <w:p>
+      <w:pPr>
+        <w:rPr>
+          <w:rFonts w:ascii="Courier New" w:hAnsi="Courier New"/>
+        </w:rPr>
+      </w:pPr>
       <w:r>
         <w:rPr>
           <w:rFonts w:ascii="Courier New" w:hAnsi="Courier New" w:hint="eastAsia"/>
         </w:rPr>
-        <w:t xml:space="preserve"> Notes on Code</w:t>
-      </w:r>
-    </w:p>
-    <w:p>
-      <w:pPr>
+        <w:t xml:space="preserve">Since all documents are review by group members before handing in we can assess whether or not we believe our format to be consistent. This is one of </w:t>
+      </w:r>
+      <w:r>
+        <w:rPr>
+          <w:rFonts w:ascii="Courier New" w:hAnsi="Courier New"/>
+        </w:rPr>
+        <w:t>our</w:t>
+      </w:r>
+      <w:r>
         <w:rPr>
           <w:rFonts w:ascii="Courier New" w:hAnsi="Courier New" w:hint="eastAsia"/>
         </w:rPr>
-      </w:pPr>
-    </w:p>
-    <w:p>
-      <w:pPr>
+        <w:t xml:space="preserve"> main sign off procedures.</w:t>
+      </w:r>
+    </w:p>
+    <w:p>
+      <w:pPr>
+        <w:rPr>
+          <w:rFonts w:ascii="Courier New" w:hAnsi="Courier New"/>
+        </w:rPr>
+      </w:pPr>
+    </w:p>
+    <w:p>
+      <w:pPr>
+        <w:rPr>
+          <w:rFonts w:ascii="Courier New" w:hAnsi="Courier New"/>
+        </w:rPr>
+      </w:pPr>
+      <w:r>
         <w:rPr>
           <w:rFonts w:ascii="Courier New" w:hAnsi="Courier New" w:hint="eastAsia"/>
         </w:rPr>
-      </w:pPr>
-      <w:r>
-        <w:rPr>
-          <w:rFonts w:ascii="Courier New" w:hAnsi="Courier New" w:hint="eastAsia"/>
-        </w:rPr>
-        <w:t xml:space="preserve">Since all documents are review by group members before handing in we can assess whether or not we believe our format to be consistent. This is one of </w:t>
-      </w:r>
-      <w:r>
-        <w:rPr>
-          <w:rFonts w:ascii="Courier New" w:hAnsi="Courier New"/>
-        </w:rPr>
-        <w:t>our</w:t>
-      </w:r>
-      <w:r>
-        <w:rPr>
-          <w:rFonts w:ascii="Courier New" w:hAnsi="Courier New" w:hint="eastAsia"/>
-        </w:rPr>
-        <w:t xml:space="preserve"> main sign off procedures.</w:t>
-      </w:r>
-    </w:p>
-    <w:p>
-      <w:pPr>
-        <w:rPr>
-          <w:rFonts w:ascii="Courier New" w:hAnsi="Courier New" w:hint="eastAsia"/>
-        </w:rPr>
-      </w:pPr>
-    </w:p>
-    <w:p>
-      <w:pPr>
-        <w:rPr>
-          <w:rFonts w:ascii="Courier New" w:hAnsi="Courier New"/>
-        </w:rPr>
-      </w:pPr>
-      <w:r>
-        <w:rPr>
-          <w:rFonts w:ascii="Courier New" w:hAnsi="Courier New" w:hint="eastAsia"/>
-        </w:rPr>
         <w:t>Classes, methods, among other things which are named should be ideally named and well laid out. e.g. code is not bunched together if they do not need to be so it can be easily read. Related code e.g. same type or part of something. Can be NEATLY bundled together.</w:t>
+      </w:r>
+    </w:p>
+    <w:p>
+      <w:pPr>
+        <w:rPr>
+          <w:rFonts w:ascii="Courier New" w:hAnsi="Courier New"/>
+        </w:rPr>
+      </w:pPr>
+    </w:p>
+    <w:p>
+      <w:pPr>
+        <w:rPr>
+          <w:rFonts w:ascii="Courier New" w:hAnsi="Courier New"/>
+        </w:rPr>
+      </w:pPr>
+      <w:r>
+        <w:rPr>
+          <w:rFonts w:ascii="Courier New" w:hAnsi="Courier New"/>
+        </w:rPr>
+        <w:t>-:</w:t>
+      </w:r>
+    </w:p>
+    <w:p>
+      <w:pPr>
+        <w:rPr>
+          <w:rFonts w:ascii="Courier New" w:hAnsi="Courier New"/>
+        </w:rPr>
+      </w:pPr>
+      <w:r>
+        <w:rPr>
+          <w:rFonts w:ascii="Courier New" w:hAnsi="Courier New"/>
+        </w:rPr>
+        <w:t>We have increased the discussion about our code, we are now making sure that we can understand each other’s code. A number of issue were resolved using our increase frequency of checking in with one another. We have also not only solved issues using this but we have improved code by getting rid of things that we believe we do not need. Andrew noticed that my GUI stuff had a bunch of code referencing GUI were it did not need to. This was useless code and it made it so I had to create objects. I got rid of the old code and this have improved the quality of my classes overall.</w:t>
+      </w:r>
+      <w:bookmarkStart w:id="0" w:name="_GoBack"/>
+      <w:bookmarkEnd w:id="0"/>
+      <w:r>
+        <w:rPr>
+          <w:rFonts w:ascii="Courier New" w:hAnsi="Courier New"/>
+        </w:rPr>
+        <w:t xml:space="preserve"> </w:t>
       </w:r>
     </w:p>
     <w:sectPr>
@@ -575,7 +601,7 @@
 </file>
 
 <file path=word/endnotes.xml><?xml version="1.0" encoding="utf-8"?>
-<w:endnotes xmlns:wpc="http://schemas.microsoft.com/office/word/2010/wordprocessingCanvas" xmlns:cx="http://schemas.microsoft.com/office/drawing/2014/chartex" xmlns:cx1="http://schemas.microsoft.com/office/drawing/2015/9/8/chartex" xmlns:mc="http://schemas.openxmlformats.org/markup-compatibility/2006" xmlns:o="urn:schemas-microsoft-com:office:office" xmlns:r="http://schemas.openxmlformats.org/officeDocument/2006/relationships" xmlns:m="http://schemas.openxmlformats.org/officeDocument/2006/math" xmlns:v="urn:schemas-microsoft-com:vml" xmlns:wp14="http://schemas.microsoft.com/office/word/2010/wordprocessingDrawing" xmlns:wp="http://schemas.openxmlformats.org/drawingml/2006/wordprocessingDrawing" xmlns:w10="urn:schemas-microsoft-com:office:word" xmlns:w="http://schemas.openxmlformats.org/wordprocessingml/2006/main" xmlns:w14="http://schemas.microsoft.com/office/word/2010/wordml" xmlns:w15="http://schemas.microsoft.com/office/word/2012/wordml" xmlns:w16se="http://schemas.microsoft.com/office/word/2015/wordml/symex" xmlns:wpg="http://schemas.microsoft.com/office/word/2010/wordprocessingGroup" xmlns:wpi="http://schemas.microsoft.com/office/word/2010/wordprocessingInk" xmlns:wne="http://schemas.microsoft.com/office/word/2006/wordml" xmlns:wps="http://schemas.microsoft.com/office/word/2010/wordprocessingShape" mc:Ignorable="w14 w15 w16se wp14">
+<w:endnotes xmlns:wpc="http://schemas.microsoft.com/office/word/2010/wordprocessingCanvas" xmlns:cx="http://schemas.microsoft.com/office/drawing/2014/chartex" xmlns:cx1="http://schemas.microsoft.com/office/drawing/2015/9/8/chartex" xmlns:cx2="http://schemas.microsoft.com/office/drawing/2015/10/21/chartex" xmlns:mc="http://schemas.openxmlformats.org/markup-compatibility/2006" xmlns:o="urn:schemas-microsoft-com:office:office" xmlns:r="http://schemas.openxmlformats.org/officeDocument/2006/relationships" xmlns:m="http://schemas.openxmlformats.org/officeDocument/2006/math" xmlns:v="urn:schemas-microsoft-com:vml" xmlns:wp14="http://schemas.microsoft.com/office/word/2010/wordprocessingDrawing" xmlns:wp="http://schemas.openxmlformats.org/drawingml/2006/wordprocessingDrawing" xmlns:w10="urn:schemas-microsoft-com:office:word" xmlns:w="http://schemas.openxmlformats.org/wordprocessingml/2006/main" xmlns:w14="http://schemas.microsoft.com/office/word/2010/wordml" xmlns:w15="http://schemas.microsoft.com/office/word/2012/wordml" xmlns:w16se="http://schemas.microsoft.com/office/word/2015/wordml/symex" xmlns:wpg="http://schemas.microsoft.com/office/word/2010/wordprocessingGroup" xmlns:wpi="http://schemas.microsoft.com/office/word/2010/wordprocessingInk" xmlns:wne="http://schemas.microsoft.com/office/word/2006/wordml" xmlns:wps="http://schemas.microsoft.com/office/word/2010/wordprocessingShape" mc:Ignorable="w14 w15 w16se wp14">
   <w:endnote w:type="separator" w:id="-1">
     <w:p>
       <w:pPr>
@@ -604,7 +630,7 @@
 </file>
 
 <file path=word/footer1.xml><?xml version="1.0" encoding="utf-8"?>
-<w:ftr xmlns:wpc="http://schemas.microsoft.com/office/word/2010/wordprocessingCanvas" xmlns:cx="http://schemas.microsoft.com/office/drawing/2014/chartex" xmlns:cx1="http://schemas.microsoft.com/office/drawing/2015/9/8/chartex" xmlns:mc="http://schemas.openxmlformats.org/markup-compatibility/2006" xmlns:o="urn:schemas-microsoft-com:office:office" xmlns:r="http://schemas.openxmlformats.org/officeDocument/2006/relationships" xmlns:m="http://schemas.openxmlformats.org/officeDocument/2006/math" xmlns:v="urn:schemas-microsoft-com:vml" xmlns:wp14="http://schemas.microsoft.com/office/word/2010/wordprocessingDrawing" xmlns:wp="http://schemas.openxmlformats.org/drawingml/2006/wordprocessingDrawing" xmlns:w10="urn:schemas-microsoft-com:office:word" xmlns:w="http://schemas.openxmlformats.org/wordprocessingml/2006/main" xmlns:w14="http://schemas.microsoft.com/office/word/2010/wordml" xmlns:w15="http://schemas.microsoft.com/office/word/2012/wordml" xmlns:w16se="http://schemas.microsoft.com/office/word/2015/wordml/symex" xmlns:wpg="http://schemas.microsoft.com/office/word/2010/wordprocessingGroup" xmlns:wpi="http://schemas.microsoft.com/office/word/2010/wordprocessingInk" xmlns:wne="http://schemas.microsoft.com/office/word/2006/wordml" xmlns:wps="http://schemas.microsoft.com/office/word/2010/wordprocessingShape" mc:Ignorable="w14 w15 w16se wp14">
+<w:ftr xmlns:wpc="http://schemas.microsoft.com/office/word/2010/wordprocessingCanvas" xmlns:cx="http://schemas.microsoft.com/office/drawing/2014/chartex" xmlns:cx1="http://schemas.microsoft.com/office/drawing/2015/9/8/chartex" xmlns:cx2="http://schemas.microsoft.com/office/drawing/2015/10/21/chartex" xmlns:mc="http://schemas.openxmlformats.org/markup-compatibility/2006" xmlns:o="urn:schemas-microsoft-com:office:office" xmlns:r="http://schemas.openxmlformats.org/officeDocument/2006/relationships" xmlns:m="http://schemas.openxmlformats.org/officeDocument/2006/math" xmlns:v="urn:schemas-microsoft-com:vml" xmlns:wp14="http://schemas.microsoft.com/office/word/2010/wordprocessingDrawing" xmlns:wp="http://schemas.openxmlformats.org/drawingml/2006/wordprocessingDrawing" xmlns:w10="urn:schemas-microsoft-com:office:word" xmlns:w="http://schemas.openxmlformats.org/wordprocessingml/2006/main" xmlns:w14="http://schemas.microsoft.com/office/word/2010/wordml" xmlns:w15="http://schemas.microsoft.com/office/word/2012/wordml" xmlns:w16se="http://schemas.microsoft.com/office/word/2015/wordml/symex" xmlns:wpg="http://schemas.microsoft.com/office/word/2010/wordprocessingGroup" xmlns:wpi="http://schemas.microsoft.com/office/word/2010/wordprocessingInk" xmlns:wne="http://schemas.microsoft.com/office/word/2006/wordml" xmlns:wps="http://schemas.microsoft.com/office/word/2010/wordprocessingShape" mc:Ignorable="w14 w15 w16se wp14">
   <w:p>
     <w:pPr>
       <w:pStyle w:val="Footer"/>
@@ -624,7 +650,7 @@
 </file>
 
 <file path=word/footer2.xml><?xml version="1.0" encoding="utf-8"?>
-<w:ftr xmlns:wpc="http://schemas.microsoft.com/office/word/2010/wordprocessingCanvas" xmlns:cx="http://schemas.microsoft.com/office/drawing/2014/chartex" xmlns:cx1="http://schemas.microsoft.com/office/drawing/2015/9/8/chartex" xmlns:mc="http://schemas.openxmlformats.org/markup-compatibility/2006" xmlns:o="urn:schemas-microsoft-com:office:office" xmlns:r="http://schemas.openxmlformats.org/officeDocument/2006/relationships" xmlns:m="http://schemas.openxmlformats.org/officeDocument/2006/math" xmlns:v="urn:schemas-microsoft-com:vml" xmlns:wp14="http://schemas.microsoft.com/office/word/2010/wordprocessingDrawing" xmlns:wp="http://schemas.openxmlformats.org/drawingml/2006/wordprocessingDrawing" xmlns:w10="urn:schemas-microsoft-com:office:word" xmlns:w="http://schemas.openxmlformats.org/wordprocessingml/2006/main" xmlns:w14="http://schemas.microsoft.com/office/word/2010/wordml" xmlns:w15="http://schemas.microsoft.com/office/word/2012/wordml" xmlns:w16se="http://schemas.microsoft.com/office/word/2015/wordml/symex" xmlns:wpg="http://schemas.microsoft.com/office/word/2010/wordprocessingGroup" xmlns:wpi="http://schemas.microsoft.com/office/word/2010/wordprocessingInk" xmlns:wne="http://schemas.microsoft.com/office/word/2006/wordml" xmlns:wps="http://schemas.microsoft.com/office/word/2010/wordprocessingShape" mc:Ignorable="w14 w15 w16se wp14">
+<w:ftr xmlns:wpc="http://schemas.microsoft.com/office/word/2010/wordprocessingCanvas" xmlns:cx="http://schemas.microsoft.com/office/drawing/2014/chartex" xmlns:cx1="http://schemas.microsoft.com/office/drawing/2015/9/8/chartex" xmlns:cx2="http://schemas.microsoft.com/office/drawing/2015/10/21/chartex" xmlns:mc="http://schemas.openxmlformats.org/markup-compatibility/2006" xmlns:o="urn:schemas-microsoft-com:office:office" xmlns:r="http://schemas.openxmlformats.org/officeDocument/2006/relationships" xmlns:m="http://schemas.openxmlformats.org/officeDocument/2006/math" xmlns:v="urn:schemas-microsoft-com:vml" xmlns:wp14="http://schemas.microsoft.com/office/word/2010/wordprocessingDrawing" xmlns:wp="http://schemas.openxmlformats.org/drawingml/2006/wordprocessingDrawing" xmlns:w10="urn:schemas-microsoft-com:office:word" xmlns:w="http://schemas.openxmlformats.org/wordprocessingml/2006/main" xmlns:w14="http://schemas.microsoft.com/office/word/2010/wordml" xmlns:w15="http://schemas.microsoft.com/office/word/2012/wordml" xmlns:w16se="http://schemas.microsoft.com/office/word/2015/wordml/symex" xmlns:wpg="http://schemas.microsoft.com/office/word/2010/wordprocessingGroup" xmlns:wpi="http://schemas.microsoft.com/office/word/2010/wordprocessingInk" xmlns:wne="http://schemas.microsoft.com/office/word/2006/wordml" xmlns:wps="http://schemas.microsoft.com/office/word/2010/wordprocessingShape" mc:Ignorable="w14 w15 w16se wp14">
   <w:p>
     <w:pPr>
       <w:pStyle w:val="Footer"/>
@@ -644,7 +670,7 @@
 </file>
 
 <file path=word/footnotes.xml><?xml version="1.0" encoding="utf-8"?>
-<w:footnotes xmlns:wpc="http://schemas.microsoft.com/office/word/2010/wordprocessingCanvas" xmlns:cx="http://schemas.microsoft.com/office/drawing/2014/chartex" xmlns:cx1="http://schemas.microsoft.com/office/drawing/2015/9/8/chartex" xmlns:mc="http://schemas.openxmlformats.org/markup-compatibility/2006" xmlns:o="urn:schemas-microsoft-com:office:office" xmlns:r="http://schemas.openxmlformats.org/officeDocument/2006/relationships" xmlns:m="http://schemas.openxmlformats.org/officeDocument/2006/math" xmlns:v="urn:schemas-microsoft-com:vml" xmlns:wp14="http://schemas.microsoft.com/office/word/2010/wordprocessingDrawing" xmlns:wp="http://schemas.openxmlformats.org/drawingml/2006/wordprocessingDrawing" xmlns:w10="urn:schemas-microsoft-com:office:word" xmlns:w="http://schemas.openxmlformats.org/wordprocessingml/2006/main" xmlns:w14="http://schemas.microsoft.com/office/word/2010/wordml" xmlns:w15="http://schemas.microsoft.com/office/word/2012/wordml" xmlns:w16se="http://schemas.microsoft.com/office/word/2015/wordml/symex" xmlns:wpg="http://schemas.microsoft.com/office/word/2010/wordprocessingGroup" xmlns:wpi="http://schemas.microsoft.com/office/word/2010/wordprocessingInk" xmlns:wne="http://schemas.microsoft.com/office/word/2006/wordml" xmlns:wps="http://schemas.microsoft.com/office/word/2010/wordprocessingShape" mc:Ignorable="w14 w15 w16se wp14">
+<w:footnotes xmlns:wpc="http://schemas.microsoft.com/office/word/2010/wordprocessingCanvas" xmlns:cx="http://schemas.microsoft.com/office/drawing/2014/chartex" xmlns:cx1="http://schemas.microsoft.com/office/drawing/2015/9/8/chartex" xmlns:cx2="http://schemas.microsoft.com/office/drawing/2015/10/21/chartex" xmlns:mc="http://schemas.openxmlformats.org/markup-compatibility/2006" xmlns:o="urn:schemas-microsoft-com:office:office" xmlns:r="http://schemas.openxmlformats.org/officeDocument/2006/relationships" xmlns:m="http://schemas.openxmlformats.org/officeDocument/2006/math" xmlns:v="urn:schemas-microsoft-com:vml" xmlns:wp14="http://schemas.microsoft.com/office/word/2010/wordprocessingDrawing" xmlns:wp="http://schemas.openxmlformats.org/drawingml/2006/wordprocessingDrawing" xmlns:w10="urn:schemas-microsoft-com:office:word" xmlns:w="http://schemas.openxmlformats.org/wordprocessingml/2006/main" xmlns:w14="http://schemas.microsoft.com/office/word/2010/wordml" xmlns:w15="http://schemas.microsoft.com/office/word/2012/wordml" xmlns:w16se="http://schemas.microsoft.com/office/word/2015/wordml/symex" xmlns:wpg="http://schemas.microsoft.com/office/word/2010/wordprocessingGroup" xmlns:wpi="http://schemas.microsoft.com/office/word/2010/wordprocessingInk" xmlns:wne="http://schemas.microsoft.com/office/word/2006/wordml" xmlns:wps="http://schemas.microsoft.com/office/word/2010/wordprocessingShape" mc:Ignorable="w14 w15 w16se wp14">
   <w:footnote w:type="separator" w:id="-1">
     <w:p>
       <w:pPr>
@@ -673,7 +699,7 @@
 </file>
 
 <file path=word/header1.xml><?xml version="1.0" encoding="utf-8"?>
-<w:hdr xmlns:wpc="http://schemas.microsoft.com/office/word/2010/wordprocessingCanvas" xmlns:cx="http://schemas.microsoft.com/office/drawing/2014/chartex" xmlns:cx1="http://schemas.microsoft.com/office/drawing/2015/9/8/chartex" xmlns:mc="http://schemas.openxmlformats.org/markup-compatibility/2006" xmlns:o="urn:schemas-microsoft-com:office:office" xmlns:r="http://schemas.openxmlformats.org/officeDocument/2006/relationships" xmlns:m="http://schemas.openxmlformats.org/officeDocument/2006/math" xmlns:v="urn:schemas-microsoft-com:vml" xmlns:wp14="http://schemas.microsoft.com/office/word/2010/wordprocessingDrawing" xmlns:wp="http://schemas.openxmlformats.org/drawingml/2006/wordprocessingDrawing" xmlns:w10="urn:schemas-microsoft-com:office:word" xmlns:w="http://schemas.openxmlformats.org/wordprocessingml/2006/main" xmlns:w14="http://schemas.microsoft.com/office/word/2010/wordml" xmlns:w15="http://schemas.microsoft.com/office/word/2012/wordml" xmlns:w16se="http://schemas.microsoft.com/office/word/2015/wordml/symex" xmlns:wpg="http://schemas.microsoft.com/office/word/2010/wordprocessingGroup" xmlns:wpi="http://schemas.microsoft.com/office/word/2010/wordprocessingInk" xmlns:wne="http://schemas.microsoft.com/office/word/2006/wordml" xmlns:wps="http://schemas.microsoft.com/office/word/2010/wordprocessingShape" mc:Ignorable="w14 w15 w16se wp14">
+<w:hdr xmlns:wpc="http://schemas.microsoft.com/office/word/2010/wordprocessingCanvas" xmlns:cx="http://schemas.microsoft.com/office/drawing/2014/chartex" xmlns:cx1="http://schemas.microsoft.com/office/drawing/2015/9/8/chartex" xmlns:cx2="http://schemas.microsoft.com/office/drawing/2015/10/21/chartex" xmlns:mc="http://schemas.openxmlformats.org/markup-compatibility/2006" xmlns:o="urn:schemas-microsoft-com:office:office" xmlns:r="http://schemas.openxmlformats.org/officeDocument/2006/relationships" xmlns:m="http://schemas.openxmlformats.org/officeDocument/2006/math" xmlns:v="urn:schemas-microsoft-com:vml" xmlns:wp14="http://schemas.microsoft.com/office/word/2010/wordprocessingDrawing" xmlns:wp="http://schemas.openxmlformats.org/drawingml/2006/wordprocessingDrawing" xmlns:w10="urn:schemas-microsoft-com:office:word" xmlns:w="http://schemas.openxmlformats.org/wordprocessingml/2006/main" xmlns:w14="http://schemas.microsoft.com/office/word/2010/wordml" xmlns:w15="http://schemas.microsoft.com/office/word/2012/wordml" xmlns:w16se="http://schemas.microsoft.com/office/word/2015/wordml/symex" xmlns:wpg="http://schemas.microsoft.com/office/word/2010/wordprocessingGroup" xmlns:wpi="http://schemas.microsoft.com/office/word/2010/wordprocessingInk" xmlns:wne="http://schemas.microsoft.com/office/word/2006/wordml" xmlns:wps="http://schemas.microsoft.com/office/word/2010/wordprocessingShape" mc:Ignorable="w14 w15 w16se wp14">
   <w:p>
     <w:pPr>
       <w:pStyle w:val="Header"/>
@@ -693,7 +719,7 @@
 </file>
 
 <file path=word/numbering.xml><?xml version="1.0" encoding="utf-8"?>
-<w:numbering xmlns:wpc="http://schemas.microsoft.com/office/word/2010/wordprocessingCanvas" xmlns:cx="http://schemas.microsoft.com/office/drawing/2014/chartex" xmlns:cx1="http://schemas.microsoft.com/office/drawing/2015/9/8/chartex" xmlns:mc="http://schemas.openxmlformats.org/markup-compatibility/2006" xmlns:o="urn:schemas-microsoft-com:office:office" xmlns:r="http://schemas.openxmlformats.org/officeDocument/2006/relationships" xmlns:m="http://schemas.openxmlformats.org/officeDocument/2006/math" xmlns:v="urn:schemas-microsoft-com:vml" xmlns:wp14="http://schemas.microsoft.com/office/word/2010/wordprocessingDrawing" xmlns:wp="http://schemas.openxmlformats.org/drawingml/2006/wordprocessingDrawing" xmlns:w10="urn:schemas-microsoft-com:office:word" xmlns:w="http://schemas.openxmlformats.org/wordprocessingml/2006/main" xmlns:w14="http://schemas.microsoft.com/office/word/2010/wordml" xmlns:w15="http://schemas.microsoft.com/office/word/2012/wordml" xmlns:w16se="http://schemas.microsoft.com/office/word/2015/wordml/symex" xmlns:wpg="http://schemas.microsoft.com/office/word/2010/wordprocessingGroup" xmlns:wpi="http://schemas.microsoft.com/office/word/2010/wordprocessingInk" xmlns:wne="http://schemas.microsoft.com/office/word/2006/wordml" xmlns:wps="http://schemas.microsoft.com/office/word/2010/wordprocessingShape" mc:Ignorable="w14 w15 w16se wp14">
+<w:numbering xmlns:wpc="http://schemas.microsoft.com/office/word/2010/wordprocessingCanvas" xmlns:cx="http://schemas.microsoft.com/office/drawing/2014/chartex" xmlns:cx1="http://schemas.microsoft.com/office/drawing/2015/9/8/chartex" xmlns:cx2="http://schemas.microsoft.com/office/drawing/2015/10/21/chartex" xmlns:mc="http://schemas.openxmlformats.org/markup-compatibility/2006" xmlns:o="urn:schemas-microsoft-com:office:office" xmlns:r="http://schemas.openxmlformats.org/officeDocument/2006/relationships" xmlns:m="http://schemas.openxmlformats.org/officeDocument/2006/math" xmlns:v="urn:schemas-microsoft-com:vml" xmlns:wp14="http://schemas.microsoft.com/office/word/2010/wordprocessingDrawing" xmlns:wp="http://schemas.openxmlformats.org/drawingml/2006/wordprocessingDrawing" xmlns:w10="urn:schemas-microsoft-com:office:word" xmlns:w="http://schemas.openxmlformats.org/wordprocessingml/2006/main" xmlns:w14="http://schemas.microsoft.com/office/word/2010/wordml" xmlns:w15="http://schemas.microsoft.com/office/word/2012/wordml" xmlns:w16se="http://schemas.microsoft.com/office/word/2015/wordml/symex" xmlns:wpg="http://schemas.microsoft.com/office/word/2010/wordprocessingGroup" xmlns:wpi="http://schemas.microsoft.com/office/word/2010/wordprocessingInk" xmlns:wne="http://schemas.microsoft.com/office/word/2006/wordml" xmlns:wps="http://schemas.microsoft.com/office/word/2010/wordprocessingShape" mc:Ignorable="w14 w15 w16se wp14">
   <w:abstractNum w:abstractNumId="0" w15:restartNumberingAfterBreak="0">
     <w:nsid w:val="41603F28"/>
     <w:multiLevelType w:val="multilevel"/>
@@ -978,7 +1004,7 @@
     </w:rPrDefault>
     <w:pPrDefault/>
   </w:docDefaults>
-  <w:latentStyles w:defLockedState="0" w:defUIPriority="99" w:defSemiHidden="0" w:defUnhideWhenUsed="0" w:defQFormat="0" w:count="371">
+  <w:latentStyles w:defLockedState="0" w:defUIPriority="99" w:defSemiHidden="0" w:defUnhideWhenUsed="0" w:defQFormat="0" w:count="372">
     <w:lsdException w:name="Normal" w:uiPriority="0" w:qFormat="1"/>
     <w:lsdException w:name="heading 1" w:uiPriority="9" w:qFormat="1"/>
     <w:lsdException w:name="heading 2" w:semiHidden="1" w:uiPriority="9" w:unhideWhenUsed="1" w:qFormat="1"/>
@@ -1084,7 +1110,6 @@
     <w:lsdException w:name="HTML Sample" w:semiHidden="1" w:unhideWhenUsed="1"/>
     <w:lsdException w:name="HTML Typewriter" w:semiHidden="1" w:unhideWhenUsed="1"/>
     <w:lsdException w:name="HTML Variable" w:semiHidden="1" w:unhideWhenUsed="1"/>
-    <w:lsdException w:name="Normal Table" w:semiHidden="1" w:unhideWhenUsed="1"/>
     <w:lsdException w:name="annotation subject" w:semiHidden="1" w:unhideWhenUsed="1"/>
     <w:lsdException w:name="No List" w:semiHidden="1" w:unhideWhenUsed="1"/>
     <w:lsdException w:name="Outline List 1" w:semiHidden="1" w:unhideWhenUsed="1"/>
@@ -1131,10 +1156,8 @@
     <w:lsdException w:name="Table Subtle 2" w:semiHidden="1" w:unhideWhenUsed="1"/>
     <w:lsdException w:name="Table Web 1" w:semiHidden="1" w:unhideWhenUsed="1"/>
     <w:lsdException w:name="Table Web 2" w:semiHidden="1" w:unhideWhenUsed="1"/>
-    <w:lsdException w:name="Table Web 3" w:semiHidden="1" w:unhideWhenUsed="1"/>
     <w:lsdException w:name="Balloon Text" w:semiHidden="1" w:unhideWhenUsed="1"/>
     <w:lsdException w:name="Table Grid" w:uiPriority="39"/>
-    <w:lsdException w:name="Table Theme" w:semiHidden="1" w:unhideWhenUsed="1"/>
     <w:lsdException w:name="Placeholder Text" w:semiHidden="1"/>
     <w:lsdException w:name="No Spacing" w:uiPriority="1" w:qFormat="1"/>
     <w:lsdException w:name="Light Shading" w:uiPriority="60"/>
@@ -1350,6 +1373,7 @@
     <w:lsdException w:name="List Table 5 Dark Accent 6" w:uiPriority="50"/>
     <w:lsdException w:name="List Table 6 Colorful Accent 6" w:uiPriority="51"/>
     <w:lsdException w:name="List Table 7 Colorful Accent 6" w:uiPriority="52"/>
+    <w:lsdException w:name="Mention" w:semiHidden="1" w:unhideWhenUsed="1"/>
   </w:latentStyles>
   <w:style w:type="paragraph" w:default="1" w:styleId="Normal">
     <w:name w:val="Normal"/>

</xml_diff>